<commit_message>
Modifiche effettuate alla documentazione
</commit_message>
<xml_diff>
--- a/documentazione/Step 1.docx
+++ b/documentazione/Step 1.docx
@@ -10,6 +10,7 @@
           <w:docPartUnique/>
         </w:docPartObj>
       </w:sdtPr>
+      <w:sdtEndPr/>
       <w:sdtContent>
         <w:p>
           <w:r>
@@ -88,6 +89,7 @@
                                     <w:calendar w:val="gregorian"/>
                                   </w:date>
                                 </w:sdtPr>
+                                <w:sdtEndPr/>
                                 <w:sdtContent>
                                   <w:p>
                                     <w:pPr>
@@ -154,6 +156,7 @@
                               <w:calendar w:val="gregorian"/>
                             </w:date>
                           </w:sdtPr>
+                          <w:sdtEndPr/>
                           <w:sdtContent>
                             <w:p>
                               <w:pPr>
@@ -361,6 +364,7 @@
                                       <w:dataBinding w:prefixMappings="xmlns:ns0='http://purl.org/dc/elements/1.1/' xmlns:ns1='http://schemas.openxmlformats.org/package/2006/metadata/core-properties' " w:xpath="/ns1:coreProperties[1]/ns0:title[1]" w:storeItemID="{6C3C8BC8-F283-45AE-878A-BAB7291924A1}"/>
                                       <w:text/>
                                     </w:sdtPr>
+                                    <w:sdtEndPr/>
                                     <w:sdtContent>
                                       <w:r>
                                         <w:rPr>
@@ -531,6 +535,7 @@
                                 <w:dataBinding w:prefixMappings="xmlns:ns0='http://purl.org/dc/elements/1.1/' xmlns:ns1='http://schemas.openxmlformats.org/package/2006/metadata/core-properties' " w:xpath="/ns1:coreProperties[1]/ns0:title[1]" w:storeItemID="{6C3C8BC8-F283-45AE-878A-BAB7291924A1}"/>
                                 <w:text/>
                               </w:sdtPr>
+                              <w:sdtEndPr/>
                               <w:sdtContent>
                                 <w:r>
                                   <w:rPr>
@@ -634,6 +639,7 @@
                                   <w:dataBinding w:prefixMappings="xmlns:ns0='http://purl.org/dc/elements/1.1/' xmlns:ns1='http://schemas.openxmlformats.org/package/2006/metadata/core-properties' " w:xpath="/ns1:coreProperties[1]/ns0:subject[1]" w:storeItemID="{6C3C8BC8-F283-45AE-878A-BAB7291924A1}"/>
                                   <w:text/>
                                 </w:sdtPr>
+                                <w:sdtEndPr/>
                                 <w:sdtContent>
                                   <w:p>
                                     <w:pPr>
@@ -672,6 +678,7 @@
                                   <w:dataBinding w:prefixMappings="xmlns:ns0='http://purl.org/dc/elements/1.1/' xmlns:ns1='http://schemas.openxmlformats.org/package/2006/metadata/core-properties' " w:xpath="/ns1:coreProperties[1]/ns0:creator[1]" w:storeItemID="{6C3C8BC8-F283-45AE-878A-BAB7291924A1}"/>
                                   <w:text/>
                                 </w:sdtPr>
+                                <w:sdtEndPr/>
                                 <w:sdtContent>
                                   <w:p>
                                     <w:pPr>
@@ -758,16 +765,7 @@
                                     <w:sz w:val="24"/>
                                     <w:szCs w:val="24"/>
                                   </w:rPr>
-                                  <w:t xml:space="preserve">francesco </w:t>
-                                </w:r>
-                                <w:r>
-                                  <w:rPr>
-                                    <w:caps/>
-                                    <w:color w:val="5B9BD5" w:themeColor="accent5"/>
-                                    <w:sz w:val="24"/>
-                                    <w:szCs w:val="24"/>
-                                  </w:rPr>
-                                  <w:t>sternativo</w:t>
+                                  <w:t>francesco sternativo</w:t>
                                 </w:r>
                               </w:p>
                               <w:p>
@@ -835,6 +833,7 @@
                             <w:dataBinding w:prefixMappings="xmlns:ns0='http://purl.org/dc/elements/1.1/' xmlns:ns1='http://schemas.openxmlformats.org/package/2006/metadata/core-properties' " w:xpath="/ns1:coreProperties[1]/ns0:subject[1]" w:storeItemID="{6C3C8BC8-F283-45AE-878A-BAB7291924A1}"/>
                             <w:text/>
                           </w:sdtPr>
+                          <w:sdtEndPr/>
                           <w:sdtContent>
                             <w:p>
                               <w:pPr>
@@ -873,6 +872,7 @@
                             <w:dataBinding w:prefixMappings="xmlns:ns0='http://purl.org/dc/elements/1.1/' xmlns:ns1='http://schemas.openxmlformats.org/package/2006/metadata/core-properties' " w:xpath="/ns1:coreProperties[1]/ns0:creator[1]" w:storeItemID="{6C3C8BC8-F283-45AE-878A-BAB7291924A1}"/>
                             <w:text/>
                           </w:sdtPr>
+                          <w:sdtEndPr/>
                           <w:sdtContent>
                             <w:p>
                               <w:pPr>
@@ -959,16 +959,7 @@
                               <w:sz w:val="24"/>
                               <w:szCs w:val="24"/>
                             </w:rPr>
-                            <w:t xml:space="preserve">francesco </w:t>
-                          </w:r>
-                          <w:r>
-                            <w:rPr>
-                              <w:caps/>
-                              <w:color w:val="5B9BD5" w:themeColor="accent5"/>
-                              <w:sz w:val="24"/>
-                              <w:szCs w:val="24"/>
-                            </w:rPr>
-                            <w:t>sternativo</w:t>
+                            <w:t>francesco sternativo</w:t>
                           </w:r>
                         </w:p>
                         <w:p>
@@ -1142,7 +1133,7 @@
         </w:numPr>
       </w:pPr>
       <w:r>
-        <w:t>L’ente visualizza la lista dei report</w:t>
+        <w:t>L’utente effettua una nuova segnalazione</w:t>
       </w:r>
     </w:p>
     <w:p>
@@ -1158,6 +1149,7 @@
         <w:t xml:space="preserve">Gerardo è in sella alla sua bici diretto verso l’università. Abitualmente sfrutta le piste ciclabili presenti nella zona e nel corso del tempo ha notato che un lampione non illumina più la strada. Avvia l’applicazione sul suo smartphone e effettua una segnalazione al comune nel quale si trova. Fotografa il lampione, seleziona la tipologia del guasto, aggiunge una descrizione testuale per motivare la segnalazione, assegna un livello di gravità ed una volta terminato conferma le modifiche e procede all’invio in totale anonimato. Il sistema effettua dei controlli, salva il report e lo rende disponibile per il comune. </w:t>
       </w:r>
     </w:p>
+    <w:p/>
     <w:p/>
     <w:p>
       <w:pPr>
@@ -1168,8 +1160,7 @@
         </w:numPr>
       </w:pPr>
       <w:r>
-        <w:lastRenderedPageBreak/>
-        <w:t>L’utente effettua una nuova segnalazione</w:t>
+        <w:t>L’ente visualizza la lista dei report</w:t>
       </w:r>
     </w:p>
     <w:p>
@@ -1184,6 +1175,11 @@
       <w:r>
         <w:t xml:space="preserve">Maurizio è nel suo ufficio e deve prendere visione delle nuove segnalazioni. Accede al sistema tramite le credenziali di accesso che possiede. Visualizza sin da subito la tabella contenente tutti i report ricevuti dai cittadini. Scorre l’elenco e nota quali sono le segnalazioni prioritarie grazie alla presenza di un bollino colorato al loro fianco.  </w:t>
       </w:r>
+    </w:p>
+    <w:p>
+      <w:pPr>
+        <w:pStyle w:val="Paragrafoelenco"/>
+      </w:pPr>
     </w:p>
     <w:p/>
     <w:p/>
@@ -1607,6 +1603,7 @@
               </w:numPr>
             </w:pPr>
             <w:r>
+              <w:lastRenderedPageBreak/>
               <w:t>Il sistema visualizza il codice di tracking a schermo</w:t>
             </w:r>
             <w:r>
@@ -2426,6 +2423,7 @@
               </w:numPr>
             </w:pPr>
             <w:r>
+              <w:lastRenderedPageBreak/>
               <w:t>Il sistema informa l’utente che non ha inserito una descrizione testuale</w:t>
             </w:r>
           </w:p>
@@ -2451,6 +2449,7 @@
           </w:tcPr>
           <w:p>
             <w:r>
+              <w:lastRenderedPageBreak/>
               <w:t>Post-condizioni</w:t>
             </w:r>
           </w:p>
@@ -2489,7 +2488,6 @@
           </w:tcPr>
           <w:p>
             <w:r>
-              <w:lastRenderedPageBreak/>
               <w:t>Sequenza alternativa degli eventi</w:t>
             </w:r>
           </w:p>
@@ -2921,11 +2919,7 @@
         <w:pStyle w:val="Paragrafoelenco"/>
       </w:pPr>
       <w:r>
-        <w:t xml:space="preserve">Maurizio è al lavoro alla sua postazione quando un collega lo mette al corrente dell’arrivo di una segnalazione con un alto livello di gravità. Così, Maurizio accede al sistema e nella </w:t>
-      </w:r>
-      <w:r>
-        <w:lastRenderedPageBreak/>
-        <w:t>homepage vede, in cima a tutte le altre, una segnalazione con il bollino rosso. Data la priorità, Maurizio pensa che sia indispensabile conoscere i dettagli per comprendere meglio il problema; con un doppio click del suo mouse, la segnalazione viene aperta al lato della tabella. Sono visibili la descrizione testuale ed è presente un’immagine in buona definizione. Sulla base di queste informazioni, Maurizio è in grad</w:t>
+        <w:t>Maurizio è al lavoro alla sua postazione quando un collega lo mette al corrente dell’arrivo di una segnalazione con un alto livello di gravità. Così, Maurizio accede al sistema e nella homepage vede, in cima a tutte le altre, una segnalazione con il bollino rosso. Data la priorità, Maurizio pensa che sia indispensabile conoscere i dettagli per comprendere meglio il problema; con un doppio click del suo mouse, la segnalazione viene aperta al lato della tabella. Sono visibili la descrizione testuale ed è presente un’immagine in buona definizione. Sulla base di queste informazioni, Maurizio è in grad</w:t>
       </w:r>
       <w:r>
         <w:t>o</w:t>
@@ -3006,8 +3000,6 @@
       <w:r>
         <w:t xml:space="preserve">sistema l’autentica. </w:t>
       </w:r>
-      <w:bookmarkStart w:id="0" w:name="_GoBack"/>
-      <w:bookmarkEnd w:id="0"/>
       <w:r>
         <w:t xml:space="preserve"> </w:t>
       </w:r>
@@ -3110,6 +3102,10 @@
     </w:p>
     <w:p/>
     <w:p>
+      <w:bookmarkStart w:id="0" w:name="_GoBack"/>
+      <w:bookmarkEnd w:id="0"/>
+    </w:p>
+    <w:p>
       <w:pPr>
         <w:pStyle w:val="Titolo1"/>
         <w:numPr>
@@ -3124,7 +3120,6 @@
     <w:p/>
     <w:p>
       <w:r>
-        <w:lastRenderedPageBreak/>
         <w:t>Confini del sistema</w:t>
       </w:r>
     </w:p>

</xml_diff>

<commit_message>
Creata mappa dell'app, corretto didascalia immagina doc sprint
</commit_message>
<xml_diff>
--- a/documentazione/Step 1.docx
+++ b/documentazione/Step 1.docx
@@ -955,8 +955,6 @@
             <w:br w:type="page"/>
           </w:r>
         </w:p>
-        <w:bookmarkStart w:id="0" w:name="_GoBack" w:displacedByCustomXml="next"/>
-        <w:bookmarkEnd w:id="0" w:displacedByCustomXml="next"/>
       </w:sdtContent>
     </w:sdt>
     <w:p>
@@ -992,18 +990,18 @@
       <w:r>
         <w:t xml:space="preserve"> </w:t>
       </w:r>
-      <w:commentRangeStart w:id="1"/>
+      <w:commentRangeStart w:id="0"/>
       <w:r>
         <w:t>0</w:t>
       </w:r>
-      <w:commentRangeEnd w:id="1"/>
+      <w:commentRangeEnd w:id="0"/>
       <w:r>
         <w:rPr>
           <w:rStyle w:val="Rimandocommento"/>
           <w:rFonts w:asciiTheme="minorHAnsi" w:eastAsiaTheme="minorHAnsi" w:hAnsiTheme="minorHAnsi" w:cstheme="minorBidi"/>
           <w:color w:val="auto"/>
         </w:rPr>
-        <w:commentReference w:id="1"/>
+        <w:commentReference w:id="0"/>
       </w:r>
     </w:p>
     <w:p/>
@@ -1162,37 +1160,24 @@
       <w:r>
         <w:t xml:space="preserve">Figura </w:t>
       </w:r>
+      <w:fldSimple w:instr=" SEQ Figura \* ARABIC ">
+        <w:r>
+          <w:rPr>
+            <w:noProof/>
+          </w:rPr>
+          <w:t>1</w:t>
+        </w:r>
+      </w:fldSimple>
       <w:r>
-        <w:fldChar w:fldCharType="begin"/>
+        <w:t xml:space="preserve"> Confini del sistema nello sp</w:t>
       </w:r>
       <w:r>
-        <w:instrText xml:space="preserve"> SEQ Figura \* ARABIC </w:instrText>
+        <w:t>r</w:t>
       </w:r>
+      <w:bookmarkStart w:id="1" w:name="_GoBack"/>
+      <w:bookmarkEnd w:id="1"/>
       <w:r>
-        <w:fldChar w:fldCharType="separate"/>
-      </w:r>
-      <w:r>
-        <w:rPr>
-          <w:noProof/>
-        </w:rPr>
-        <w:t>1</w:t>
-      </w:r>
-      <w:r>
-        <w:rPr>
-          <w:noProof/>
-        </w:rPr>
-        <w:fldChar w:fldCharType="end"/>
-      </w:r>
-      <w:r>
-        <w:t xml:space="preserve"> Confini del sistema nello </w:t>
-      </w:r>
-      <w:proofErr w:type="spellStart"/>
-      <w:r>
-        <w:t>spint</w:t>
-      </w:r>
-      <w:proofErr w:type="spellEnd"/>
-      <w:r>
-        <w:t xml:space="preserve"> 1</w:t>
+        <w:t>int 1</w:t>
       </w:r>
     </w:p>
     <w:p/>
@@ -3000,27 +2985,14 @@
       <w:r>
         <w:t xml:space="preserve">Figura </w:t>
       </w:r>
-      <w:r>
-        <w:fldChar w:fldCharType="begin"/>
-      </w:r>
-      <w:r>
-        <w:instrText xml:space="preserve"> SEQ Figura \* ARABIC </w:instrText>
-      </w:r>
-      <w:r>
-        <w:fldChar w:fldCharType="separate"/>
-      </w:r>
-      <w:r>
-        <w:rPr>
-          <w:noProof/>
-        </w:rPr>
-        <w:t>2</w:t>
-      </w:r>
-      <w:r>
-        <w:rPr>
-          <w:noProof/>
-        </w:rPr>
-        <w:fldChar w:fldCharType="end"/>
-      </w:r>
+      <w:fldSimple w:instr=" SEQ Figura \* ARABIC ">
+        <w:r>
+          <w:rPr>
+            <w:noProof/>
+          </w:rPr>
+          <w:t>2</w:t>
+        </w:r>
+      </w:fldSimple>
       <w:r>
         <w:t xml:space="preserve"> Confini dei sistemi nello sprint 2</w:t>
       </w:r>
@@ -8656,27 +8628,14 @@
       <w:r>
         <w:t xml:space="preserve">Figura </w:t>
       </w:r>
-      <w:r>
-        <w:fldChar w:fldCharType="begin"/>
-      </w:r>
-      <w:r>
-        <w:instrText xml:space="preserve"> SEQ Figura \* ARABIC </w:instrText>
-      </w:r>
-      <w:r>
-        <w:fldChar w:fldCharType="separate"/>
-      </w:r>
-      <w:r>
-        <w:rPr>
-          <w:noProof/>
-        </w:rPr>
-        <w:t>3</w:t>
-      </w:r>
-      <w:r>
-        <w:rPr>
-          <w:noProof/>
-        </w:rPr>
-        <w:fldChar w:fldCharType="end"/>
-      </w:r>
+      <w:fldSimple w:instr=" SEQ Figura \* ARABIC ">
+        <w:r>
+          <w:rPr>
+            <w:noProof/>
+          </w:rPr>
+          <w:t>3</w:t>
+        </w:r>
+      </w:fldSimple>
       <w:r>
         <w:t xml:space="preserve"> Confini del sistema nello sprint 3</w:t>
       </w:r>
@@ -12498,27 +12457,14 @@
       <w:r>
         <w:t xml:space="preserve">Figura </w:t>
       </w:r>
-      <w:r>
-        <w:fldChar w:fldCharType="begin"/>
-      </w:r>
-      <w:r>
-        <w:instrText xml:space="preserve"> SEQ Figura \* ARABIC </w:instrText>
-      </w:r>
-      <w:r>
-        <w:fldChar w:fldCharType="separate"/>
-      </w:r>
-      <w:r>
-        <w:rPr>
-          <w:noProof/>
-        </w:rPr>
-        <w:t>4</w:t>
-      </w:r>
-      <w:r>
-        <w:rPr>
-          <w:noProof/>
-        </w:rPr>
-        <w:fldChar w:fldCharType="end"/>
-      </w:r>
+      <w:fldSimple w:instr=" SEQ Figura \* ARABIC ">
+        <w:r>
+          <w:rPr>
+            <w:noProof/>
+          </w:rPr>
+          <w:t>4</w:t>
+        </w:r>
+      </w:fldSimple>
       <w:r>
         <w:t xml:space="preserve"> Confini del sistema nello sprint 4</w:t>
       </w:r>
@@ -14320,7 +14266,7 @@
 
 <file path=word/comments.xml><?xml version="1.0" encoding="utf-8"?>
 <w:comments xmlns:wpc="http://schemas.microsoft.com/office/word/2010/wordprocessingCanvas" xmlns:cx="http://schemas.microsoft.com/office/drawing/2014/chartex" xmlns:cx1="http://schemas.microsoft.com/office/drawing/2015/9/8/chartex" xmlns:cx2="http://schemas.microsoft.com/office/drawing/2015/10/21/chartex" xmlns:cx3="http://schemas.microsoft.com/office/drawing/2016/5/9/chartex" xmlns:cx4="http://schemas.microsoft.com/office/drawing/2016/5/10/chartex" xmlns:cx5="http://schemas.microsoft.com/office/drawing/2016/5/11/chartex" xmlns:cx6="http://schemas.microsoft.com/office/drawing/2016/5/12/chartex" xmlns:cx7="http://schemas.microsoft.com/office/drawing/2016/5/13/chartex" xmlns:cx8="http://schemas.microsoft.com/office/drawing/2016/5/14/chartex" xmlns:mc="http://schemas.openxmlformats.org/markup-compatibility/2006" xmlns:aink="http://schemas.microsoft.com/office/drawing/2016/ink" xmlns:am3d="http://schemas.microsoft.com/office/drawing/2017/model3d" xmlns:o="urn:schemas-microsoft-com:office:office" xmlns:r="http://schemas.openxmlformats.org/officeDocument/2006/relationships" xmlns:m="http://schemas.openxmlformats.org/officeDocument/2006/math" xmlns:v="urn:schemas-microsoft-com:vml" xmlns:wp14="http://schemas.microsoft.com/office/word/2010/wordprocessingDrawing" xmlns:wp="http://schemas.openxmlformats.org/drawingml/2006/wordprocessingDrawing" xmlns:w10="urn:schemas-microsoft-com:office:word" xmlns:w="http://schemas.openxmlformats.org/wordprocessingml/2006/main" xmlns:w14="http://schemas.microsoft.com/office/word/2010/wordml" xmlns:w15="http://schemas.microsoft.com/office/word/2012/wordml" xmlns:w16cid="http://schemas.microsoft.com/office/word/2016/wordml/cid" xmlns:w16se="http://schemas.microsoft.com/office/word/2015/wordml/symex" xmlns:wpg="http://schemas.microsoft.com/office/word/2010/wordprocessingGroup" xmlns:wpi="http://schemas.microsoft.com/office/word/2010/wordprocessingInk" xmlns:wne="http://schemas.microsoft.com/office/word/2006/wordml" xmlns:wps="http://schemas.microsoft.com/office/word/2010/wordprocessingShape" mc:Ignorable="w14 w15 w16se w16cid wp14">
-  <w:comment w:id="1" w:author="Andrea  Mannavola" w:date="2019-03-15T11:33:00Z" w:initials="AM">
+  <w:comment w:id="0" w:author="Andrea  Mannavola" w:date="2019-03-15T11:33:00Z" w:initials="AM">
     <w:p>
       <w:pPr>
         <w:pStyle w:val="Testocommento"/>
@@ -22264,7 +22210,7 @@
 </file>
 
 <file path=customXml/itemProps2.xml><?xml version="1.0" encoding="utf-8"?>
-<ds:datastoreItem xmlns:ds="http://schemas.openxmlformats.org/officeDocument/2006/customXml" ds:itemID="{9070609D-96E5-452C-AB8F-41B8385F83B3}">
+<ds:datastoreItem xmlns:ds="http://schemas.openxmlformats.org/officeDocument/2006/customXml" ds:itemID="{BFD482EF-F911-456C-8115-61827F6D1AAF}">
   <ds:schemaRefs>
     <ds:schemaRef ds:uri="http://schemas.openxmlformats.org/officeDocument/2006/bibliography"/>
   </ds:schemaRefs>

</xml_diff>